<commit_message>
7. Thu hồi đất #31
</commit_message>
<xml_diff>
--- a/templates/0313/van_ban_tra_lai_dat.docx
+++ b/templates/0313/van_ban_tra_lai_dat.docx
@@ -27,8 +27,6 @@
                 <w:szCs w:val="26"/>
               </w:rPr>
             </w:pPr>
-            <w:bookmarkStart w:id="0" w:name="_GoBack"/>
-            <w:bookmarkEnd w:id="0"/>
             <w:r>
               <w:rPr>
                 <w:rFonts w:ascii="Times New Roman" w:hAnsi="Times New Roman"/>
@@ -243,9 +241,9 @@
         <w:tblLook w:val="01E0" w:firstRow="1" w:lastRow="1" w:firstColumn="1" w:lastColumn="1" w:noHBand="0" w:noVBand="0"/>
       </w:tblPr>
       <w:tblGrid>
-        <w:gridCol w:w="4095"/>
-        <w:gridCol w:w="5305"/>
-        <w:gridCol w:w="68"/>
+        <w:gridCol w:w="4080"/>
+        <w:gridCol w:w="5160"/>
+        <w:gridCol w:w="51"/>
       </w:tblGrid>
       <w:tr>
         <w:tc>
@@ -286,7 +284,15 @@
                 <w:sz w:val="26"/>
                 <w:szCs w:val="26"/>
               </w:rPr>
-              <w:t>1.1. Tên đầy đủ của tổ chức, cá nhân: (viết chữ IN HOA)………………………………</w:t>
+              <w:t>1.1. Tên đầy đủ của tổ chức, cá nhân: (viết chữ</w:t>
+            </w:r>
+            <w:r>
+              <w:rPr>
+                <w:rFonts w:ascii="Times New Roman" w:hAnsi="Times New Roman"/>
+                <w:sz w:val="26"/>
+                <w:szCs w:val="26"/>
+              </w:rPr>
+              <w:t xml:space="preserve"> IN HOA) #HO_VA_TEN#</w:t>
             </w:r>
           </w:p>
           <w:p>
@@ -478,24 +484,47 @@
                 <w:sz w:val="26"/>
                 <w:szCs w:val="26"/>
               </w:rPr>
-              <w:t>Ngày…tháng….năm …..Tôi đã được UBND…………………………….Cấp giấy chứng nhận quyền sử dụng đất cho diện tích đất:</w:t>
-            </w:r>
-          </w:p>
-          <w:p>
-            <w:pPr>
-              <w:rPr>
-                <w:rFonts w:ascii="Times New Roman" w:hAnsi="Times New Roman"/>
-                <w:sz w:val="26"/>
-                <w:szCs w:val="26"/>
-              </w:rPr>
-            </w:pPr>
-            <w:r>
-              <w:rPr>
-                <w:rFonts w:ascii="Times New Roman" w:hAnsi="Times New Roman"/>
-                <w:sz w:val="26"/>
-                <w:szCs w:val="26"/>
-              </w:rPr>
-              <w:t>2.1.1. Thửa đất số:……………; Tờ bản đồ số (nếu có):………………; Loại đất:…………………..</w:t>
+              <w:t>2.1.1. Thửa đất số</w:t>
+            </w:r>
+            <w:r>
+              <w:rPr>
+                <w:rFonts w:ascii="Times New Roman" w:hAnsi="Times New Roman"/>
+                <w:sz w:val="26"/>
+                <w:szCs w:val="26"/>
+              </w:rPr>
+              <w:t>: #THUA_DAT_SO#</w:t>
+            </w:r>
+            <w:r>
+              <w:rPr>
+                <w:rFonts w:ascii="Times New Roman" w:hAnsi="Times New Roman"/>
+                <w:sz w:val="26"/>
+                <w:szCs w:val="26"/>
+              </w:rPr>
+              <w:t>; Tờ bản đồ số (nế</w:t>
+            </w:r>
+            <w:r>
+              <w:rPr>
+                <w:rFonts w:ascii="Times New Roman" w:hAnsi="Times New Roman"/>
+                <w:sz w:val="26"/>
+                <w:szCs w:val="26"/>
+              </w:rPr>
+              <w:t>u có): #BAN_DO_SO#</w:t>
+            </w:r>
+            <w:r>
+              <w:rPr>
+                <w:rFonts w:ascii="Times New Roman" w:hAnsi="Times New Roman"/>
+                <w:sz w:val="26"/>
+                <w:szCs w:val="26"/>
+              </w:rPr>
+              <w:t>; Loại đấ</w:t>
+            </w:r>
+            <w:r>
+              <w:rPr>
+                <w:rFonts w:ascii="Times New Roman" w:hAnsi="Times New Roman"/>
+                <w:sz w:val="26"/>
+                <w:szCs w:val="26"/>
+              </w:rPr>
+              <w:t>t: #LOAI_DAT#</w:t>
             </w:r>
           </w:p>
           <w:p>
@@ -520,49 +549,65 @@
                 <w:sz w:val="26"/>
                 <w:szCs w:val="26"/>
               </w:rPr>
-              <w:t>t:……………………………………………………………</w:t>
-            </w:r>
-          </w:p>
-          <w:p>
-            <w:pPr>
-              <w:rPr>
-                <w:rFonts w:ascii="Times New Roman" w:hAnsi="Times New Roman"/>
-                <w:sz w:val="26"/>
-                <w:szCs w:val="26"/>
-              </w:rPr>
-            </w:pPr>
-            <w:r>
-              <w:rPr>
-                <w:rFonts w:ascii="Times New Roman" w:hAnsi="Times New Roman"/>
-                <w:sz w:val="26"/>
-                <w:szCs w:val="26"/>
-              </w:rPr>
-              <w:t>2.1.2. Địa chỉ thửa đất:……………………………………………………….</w:t>
-            </w:r>
-            <w:r>
-              <w:rPr>
-                <w:rFonts w:ascii="Times New Roman" w:hAnsi="Times New Roman"/>
-                <w:sz w:val="26"/>
-                <w:szCs w:val="26"/>
-              </w:rPr>
-              <w:t>…………</w:t>
-            </w:r>
-          </w:p>
-          <w:p>
-            <w:pPr>
-              <w:rPr>
-                <w:rFonts w:ascii="Times New Roman" w:hAnsi="Times New Roman"/>
-                <w:sz w:val="26"/>
-                <w:szCs w:val="26"/>
-              </w:rPr>
-            </w:pPr>
-            <w:r>
-              <w:rPr>
-                <w:rFonts w:ascii="Times New Roman" w:hAnsi="Times New Roman"/>
-                <w:sz w:val="26"/>
-                <w:szCs w:val="26"/>
-              </w:rPr>
-              <w:t>2.1.3. Diện tích đất:……………………………….. m</w:t>
+              <w:t>t: #HO_VA_TEN#</w:t>
+            </w:r>
+          </w:p>
+          <w:p>
+            <w:pPr>
+              <w:rPr>
+                <w:rFonts w:ascii="Times New Roman" w:hAnsi="Times New Roman"/>
+                <w:sz w:val="26"/>
+                <w:szCs w:val="26"/>
+              </w:rPr>
+            </w:pPr>
+            <w:r>
+              <w:rPr>
+                <w:rFonts w:ascii="Times New Roman" w:hAnsi="Times New Roman"/>
+                <w:sz w:val="26"/>
+                <w:szCs w:val="26"/>
+              </w:rPr>
+              <w:t>2.1.2. Địa chỉ thửa đấ</w:t>
+            </w:r>
+            <w:r>
+              <w:rPr>
+                <w:rFonts w:ascii="Times New Roman" w:hAnsi="Times New Roman"/>
+                <w:sz w:val="26"/>
+                <w:szCs w:val="26"/>
+              </w:rPr>
+              <w:t>t: #DIA_CHI_DAT#</w:t>
+            </w:r>
+          </w:p>
+          <w:p>
+            <w:pPr>
+              <w:rPr>
+                <w:rFonts w:ascii="Times New Roman" w:hAnsi="Times New Roman"/>
+                <w:sz w:val="26"/>
+                <w:szCs w:val="26"/>
+              </w:rPr>
+            </w:pPr>
+            <w:r>
+              <w:rPr>
+                <w:rFonts w:ascii="Times New Roman" w:hAnsi="Times New Roman"/>
+                <w:sz w:val="26"/>
+                <w:szCs w:val="26"/>
+              </w:rPr>
+              <w:t>2.1.3. Diện tích đấ</w:t>
+            </w:r>
+            <w:r>
+              <w:rPr>
+                <w:rFonts w:ascii="Times New Roman" w:hAnsi="Times New Roman"/>
+                <w:sz w:val="26"/>
+                <w:szCs w:val="26"/>
+              </w:rPr>
+              <w:t>t: #DIEN_TICH#</w:t>
+            </w:r>
+            <w:r>
+              <w:rPr>
+                <w:rFonts w:ascii="Times New Roman" w:hAnsi="Times New Roman"/>
+                <w:sz w:val="26"/>
+                <w:szCs w:val="26"/>
+              </w:rPr>
+              <w:t xml:space="preserve"> m</w:t>
             </w:r>
             <w:r>
               <w:rPr>
@@ -604,84 +649,126 @@
                 <w:sz w:val="26"/>
                 <w:szCs w:val="26"/>
               </w:rPr>
-              <w:t>…………………………………………………………………………</w:t>
-            </w:r>
-            <w:r>
-              <w:rPr>
-                <w:rFonts w:ascii="Times New Roman" w:hAnsi="Times New Roman"/>
-                <w:sz w:val="26"/>
-                <w:szCs w:val="26"/>
-              </w:rPr>
-              <w:t>…)</w:t>
-            </w:r>
-          </w:p>
-          <w:p>
-            <w:pPr>
-              <w:rPr>
-                <w:rFonts w:ascii="Times New Roman" w:hAnsi="Times New Roman"/>
-                <w:sz w:val="26"/>
-                <w:szCs w:val="26"/>
-              </w:rPr>
-            </w:pPr>
-            <w:r>
-              <w:rPr>
-                <w:rFonts w:ascii="Times New Roman" w:hAnsi="Times New Roman"/>
-                <w:sz w:val="26"/>
-                <w:szCs w:val="26"/>
-              </w:rPr>
-              <w:t xml:space="preserve">2.1.4. Giấy chứng nhận quyền sử dụng đất: số phát hành:…………………………., số </w:t>
-            </w:r>
-            <w:r>
-              <w:rPr>
-                <w:rFonts w:ascii="Times New Roman" w:hAnsi="Times New Roman"/>
+              <w:t xml:space="preserve"> #DIEN_TICH_CHU#</w:t>
+            </w:r>
+            <w:r>
+              <w:rPr>
+                <w:rFonts w:ascii="Times New Roman" w:hAnsi="Times New Roman"/>
+                <w:sz w:val="26"/>
+                <w:szCs w:val="26"/>
+              </w:rPr>
+              <w:t>)</w:t>
+            </w:r>
+          </w:p>
+          <w:p>
+            <w:pPr>
+              <w:rPr>
+                <w:rFonts w:ascii="Times New Roman" w:hAnsi="Times New Roman"/>
+                <w:sz w:val="26"/>
+                <w:szCs w:val="26"/>
+              </w:rPr>
+            </w:pPr>
+            <w:r>
+              <w:rPr>
+                <w:rFonts w:ascii="Times New Roman" w:hAnsi="Times New Roman"/>
+                <w:sz w:val="26"/>
+                <w:szCs w:val="26"/>
+              </w:rPr>
+              <w:t>2.1.4. Giấy chứng nhận quyền sử dụng đất: số</w:t>
+            </w:r>
+            <w:r>
+              <w:rPr>
+                <w:rFonts w:ascii="Times New Roman" w:hAnsi="Times New Roman"/>
+                <w:sz w:val="26"/>
+                <w:szCs w:val="26"/>
+              </w:rPr>
+              <w:t xml:space="preserve"> phát hành: #</w:t>
+            </w:r>
+            <w:r>
+              <w:rPr>
+                <w:rFonts w:ascii="Times New Roman" w:hAnsi="Times New Roman"/>
+                <w:sz w:val="26"/>
+                <w:szCs w:val="26"/>
+              </w:rPr>
+              <w:t>SO_GCN</w:t>
+            </w:r>
+            <w:r>
+              <w:rPr>
+                <w:rFonts w:ascii="Times New Roman" w:hAnsi="Times New Roman"/>
+                <w:sz w:val="26"/>
+                <w:szCs w:val="26"/>
+              </w:rPr>
+              <w:t>#</w:t>
+            </w:r>
+            <w:r>
+              <w:rPr>
+                <w:rFonts w:ascii="Times New Roman" w:hAnsi="Times New Roman"/>
+                <w:sz w:val="26"/>
+                <w:szCs w:val="26"/>
+              </w:rPr>
+              <w:t>, số vào sổ cấp giấ</w:t>
+            </w:r>
+            <w:r>
+              <w:rPr>
+                <w:rFonts w:ascii="Times New Roman" w:hAnsi="Times New Roman"/>
+                <w:sz w:val="26"/>
+                <w:szCs w:val="26"/>
+              </w:rPr>
+              <w:t>y: #SO_VAO_SO#</w:t>
+            </w:r>
+            <w:r>
+              <w:rPr>
+                <w:rFonts w:ascii="Times New Roman" w:hAnsi="Times New Roman"/>
+                <w:sz w:val="26"/>
+                <w:szCs w:val="26"/>
+              </w:rPr>
+              <w:t xml:space="preserve"> cơ quan cấp #CO_QUAN_CAP#</w:t>
+            </w:r>
+            <w:r>
+              <w:rPr>
+                <w:rFonts w:ascii="Times New Roman" w:hAnsi="Times New Roman"/>
+                <w:sz w:val="26"/>
+                <w:szCs w:val="26"/>
+              </w:rPr>
+              <w:t>, cấ</w:t>
+            </w:r>
+            <w:r>
+              <w:rPr>
+                <w:rFonts w:ascii="Times New Roman" w:hAnsi="Times New Roman"/>
+                <w:sz w:val="26"/>
+                <w:szCs w:val="26"/>
+              </w:rPr>
+              <w:t>p ngày #NGAY_VAO_SO#</w:t>
+            </w:r>
+            <w:bookmarkStart w:id="0" w:name="_GoBack"/>
+            <w:bookmarkEnd w:id="0"/>
+          </w:p>
+          <w:p>
+            <w:pPr>
+              <w:rPr>
+                <w:rFonts w:ascii="Times New Roman" w:hAnsi="Times New Roman"/>
+                <w:sz w:val="26"/>
+                <w:szCs w:val="26"/>
+              </w:rPr>
+            </w:pPr>
+            <w:r>
+              <w:rPr>
+                <w:rFonts w:ascii="Times New Roman" w:hAnsi="Times New Roman"/>
+                <w:i/>
                 <w:sz w:val="26"/>
                 <w:szCs w:val="26"/>
               </w:rPr>
               <w:lastRenderedPageBreak/>
-              <w:t>vào sổ cấp giấy:……………………… cơ quan cấp…………………</w:t>
-            </w:r>
-            <w:r>
-              <w:rPr>
-                <w:rFonts w:ascii="Times New Roman" w:hAnsi="Times New Roman"/>
-                <w:sz w:val="26"/>
-                <w:szCs w:val="26"/>
-              </w:rPr>
-              <w:t>……………</w:t>
-            </w:r>
-            <w:r>
-              <w:rPr>
-                <w:rFonts w:ascii="Times New Roman" w:hAnsi="Times New Roman"/>
-                <w:sz w:val="26"/>
-                <w:szCs w:val="26"/>
-              </w:rPr>
-              <w:t xml:space="preserve">, </w:t>
-            </w:r>
-          </w:p>
-          <w:p>
-            <w:pPr>
-              <w:rPr>
-                <w:rFonts w:ascii="Times New Roman" w:hAnsi="Times New Roman"/>
-                <w:sz w:val="26"/>
-                <w:szCs w:val="26"/>
-              </w:rPr>
-            </w:pPr>
-            <w:r>
-              <w:rPr>
-                <w:rFonts w:ascii="Times New Roman" w:hAnsi="Times New Roman"/>
-                <w:sz w:val="26"/>
-                <w:szCs w:val="26"/>
-              </w:rPr>
-              <w:t>cấp ngày………. tháng………………  năm………………..</w:t>
-            </w:r>
-          </w:p>
-          <w:p>
-            <w:pPr>
-              <w:rPr>
-                <w:rFonts w:ascii="Times New Roman" w:hAnsi="Times New Roman"/>
-                <w:sz w:val="26"/>
-                <w:szCs w:val="26"/>
-              </w:rPr>
-            </w:pPr>
+              <w:t>2.2.</w:t>
+            </w:r>
+            <w:r>
+              <w:rPr>
+                <w:rFonts w:ascii="Times New Roman" w:hAnsi="Times New Roman"/>
+                <w:sz w:val="26"/>
+                <w:szCs w:val="26"/>
+              </w:rPr>
+              <w:t xml:space="preserve"> </w:t>
+            </w:r>
             <w:r>
               <w:rPr>
                 <w:rFonts w:ascii="Times New Roman" w:hAnsi="Times New Roman"/>
@@ -689,16 +776,33 @@
                 <w:sz w:val="26"/>
                 <w:szCs w:val="26"/>
               </w:rPr>
-              <w:t>2.2.</w:t>
-            </w:r>
-            <w:r>
-              <w:rPr>
-                <w:rFonts w:ascii="Times New Roman" w:hAnsi="Times New Roman"/>
-                <w:sz w:val="26"/>
-                <w:szCs w:val="26"/>
-              </w:rPr>
-              <w:t xml:space="preserve"> </w:t>
-            </w:r>
+              <w:t>Lý do được cấp</w:t>
+            </w:r>
+            <w:r>
+              <w:rPr>
+                <w:rFonts w:ascii="Times New Roman" w:hAnsi="Times New Roman"/>
+                <w:sz w:val="26"/>
+                <w:szCs w:val="26"/>
+              </w:rPr>
+              <w:t>:</w:t>
+            </w:r>
+            <w:r>
+              <w:rPr>
+                <w:rFonts w:ascii="Times New Roman" w:hAnsi="Times New Roman"/>
+                <w:sz w:val="26"/>
+                <w:szCs w:val="26"/>
+              </w:rPr>
+              <w:t xml:space="preserve"> #LY_DO_CAP#</w:t>
+            </w:r>
+          </w:p>
+          <w:p>
+            <w:pPr>
+              <w:rPr>
+                <w:rFonts w:ascii="Times New Roman" w:hAnsi="Times New Roman"/>
+                <w:sz w:val="26"/>
+                <w:szCs w:val="26"/>
+              </w:rPr>
+            </w:pPr>
             <w:r>
               <w:rPr>
                 <w:rFonts w:ascii="Times New Roman" w:hAnsi="Times New Roman"/>
@@ -706,48 +810,6 @@
                 <w:sz w:val="26"/>
                 <w:szCs w:val="26"/>
               </w:rPr>
-              <w:t>Lý do được cấp</w:t>
-            </w:r>
-            <w:r>
-              <w:rPr>
-                <w:rFonts w:ascii="Times New Roman" w:hAnsi="Times New Roman"/>
-                <w:sz w:val="26"/>
-                <w:szCs w:val="26"/>
-              </w:rPr>
-              <w:t>:</w:t>
-            </w:r>
-            <w:r>
-              <w:rPr>
-                <w:rFonts w:ascii="Times New Roman" w:hAnsi="Times New Roman"/>
-                <w:sz w:val="26"/>
-                <w:szCs w:val="26"/>
-              </w:rPr>
-              <w:t>……………………………………………………………………</w:t>
-            </w:r>
-            <w:r>
-              <w:rPr>
-                <w:rFonts w:ascii="Times New Roman" w:hAnsi="Times New Roman"/>
-                <w:sz w:val="26"/>
-                <w:szCs w:val="26"/>
-              </w:rPr>
-              <w:t>.</w:t>
-            </w:r>
-          </w:p>
-          <w:p>
-            <w:pPr>
-              <w:rPr>
-                <w:rFonts w:ascii="Times New Roman" w:hAnsi="Times New Roman"/>
-                <w:sz w:val="26"/>
-                <w:szCs w:val="26"/>
-              </w:rPr>
-            </w:pPr>
-            <w:r>
-              <w:rPr>
-                <w:rFonts w:ascii="Times New Roman" w:hAnsi="Times New Roman"/>
-                <w:i/>
-                <w:sz w:val="26"/>
-                <w:szCs w:val="26"/>
-              </w:rPr>
               <w:t>2.3. Lý do thu hồi</w:t>
             </w:r>
             <w:r>
@@ -756,31 +818,7 @@
                 <w:sz w:val="26"/>
                 <w:szCs w:val="26"/>
               </w:rPr>
-              <w:t>:……………………………………………………………………</w:t>
-            </w:r>
-            <w:r>
-              <w:rPr>
-                <w:rFonts w:ascii="Times New Roman" w:hAnsi="Times New Roman"/>
-                <w:sz w:val="26"/>
-                <w:szCs w:val="26"/>
-              </w:rPr>
-              <w:t>….</w:t>
-            </w:r>
-            <w:r>
-              <w:rPr>
-                <w:rFonts w:ascii="Times New Roman" w:hAnsi="Times New Roman"/>
-                <w:sz w:val="26"/>
-                <w:szCs w:val="26"/>
-              </w:rPr>
-              <w:t xml:space="preserve"> …………</w:t>
-            </w:r>
-            <w:r>
-              <w:rPr>
-                <w:rFonts w:ascii="Times New Roman" w:hAnsi="Times New Roman"/>
-                <w:sz w:val="26"/>
-                <w:szCs w:val="26"/>
-              </w:rPr>
-              <w:t>…………………………………………………………………………………………………………………………………………………………………………………………………………………………………………………………………………….</w:t>
+              <w:t>: #LY_DO#</w:t>
             </w:r>
           </w:p>
         </w:tc>
@@ -1170,7 +1208,6 @@
     <w:uiPriority w:val="99"/>
     <w:semiHidden/>
     <w:unhideWhenUsed/>
-    <w:qFormat/>
     <w:tblPr>
       <w:tblInd w:w="0" w:type="dxa"/>
       <w:tblCellMar>
@@ -1364,7 +1401,6 @@
     <w:uiPriority w:val="99"/>
     <w:semiHidden/>
     <w:unhideWhenUsed/>
-    <w:qFormat/>
     <w:tblPr>
       <w:tblInd w:w="0" w:type="dxa"/>
       <w:tblCellMar>

</xml_diff>